<commit_message>
Più roba per oggi
</commit_message>
<xml_diff>
--- a/Freelance/Informatica/Gabriele/05-03/Consegna esercizi.docx
+++ b/Freelance/Informatica/Gabriele/05-03/Consegna esercizi.docx
@@ -126,6 +126,195 @@
       </w:pPr>
       <w:r>
         <w:t>Successivamente, dovrebbe calcolare la media della classe per ciascuna materia e stamparla.</w:t>
+      </w:r>
+    </w:p>
+    <w:p/>
+    <w:p>
+      <w:r>
+        <w:t>Altri vari:</w:t>
+      </w:r>
+    </w:p>
+    <w:p>
+      <w:pPr>
+        <w:pStyle w:val="Paragrafoelenco"/>
+        <w:numPr>
+          <w:ilvl w:val="0"/>
+          <w:numId w:val="2"/>
+        </w:numPr>
+      </w:pPr>
+      <w:r>
+        <w:t xml:space="preserve">Dato un insieme di numeri, calcolare la somma dei primi </w:t>
+      </w:r>
+      <m:oMath>
+        <m:r>
+          <w:rPr>
+            <w:rFonts w:ascii="Cambria Math" w:hAnsi="Cambria Math"/>
+          </w:rPr>
+          <m:t>n</m:t>
+        </m:r>
+      </m:oMath>
+      <w:r>
+        <w:rPr>
+          <w:rFonts w:eastAsiaTheme="minorEastAsia"/>
+        </w:rPr>
+        <w:t xml:space="preserve"> numeri interi e determinare, per ogni numero inserito, l’insieme dei primi interi divisibili per </w:t>
+      </w:r>
+      <m:oMath>
+        <m:r>
+          <w:rPr>
+            <w:rFonts w:ascii="Cambria Math" w:eastAsiaTheme="minorEastAsia" w:hAnsi="Cambria Math"/>
+          </w:rPr>
+          <m:t>3</m:t>
+        </m:r>
+      </m:oMath>
+      <w:r>
+        <w:rPr>
+          <w:rFonts w:eastAsiaTheme="minorEastAsia"/>
+        </w:rPr>
+        <w:t xml:space="preserve"> o per </w:t>
+      </w:r>
+      <m:oMath>
+        <m:r>
+          <w:rPr>
+            <w:rFonts w:ascii="Cambria Math" w:eastAsiaTheme="minorEastAsia" w:hAnsi="Cambria Math"/>
+          </w:rPr>
+          <m:t>5</m:t>
+        </m:r>
+      </m:oMath>
+      <w:r>
+        <w:rPr>
+          <w:rFonts w:eastAsiaTheme="minorEastAsia"/>
+        </w:rPr>
+        <w:t>. Determinare quale delle due somme è più grande e in questo determinare numero massimo e minimo. Dati i due risultati, trovare il 20% del totale (somma dei due precedenti)</w:t>
+      </w:r>
+    </w:p>
+    <w:p>
+      <w:pPr>
+        <w:pStyle w:val="Paragrafoelenco"/>
+      </w:pPr>
+    </w:p>
+    <w:p>
+      <w:pPr>
+        <w:pStyle w:val="Paragrafoelenco"/>
+        <w:numPr>
+          <w:ilvl w:val="0"/>
+          <w:numId w:val="2"/>
+        </w:numPr>
+      </w:pPr>
+      <w:r>
+        <w:t>Dato un numero intero, restituisci l’elenco di tutti i suoi divisori e dei suoi multipli. Al risultato, trovare tutti i numeri che sono la potenza n-esima del numero di partenza (base ed esponente). Determinare se l’espressione può essere valore assoluto e in quel caso calcolarne il fattoriale.</w:t>
+      </w:r>
+    </w:p>
+    <w:p>
+      <w:pPr>
+        <w:pStyle w:val="Paragrafoelenco"/>
+      </w:pPr>
+    </w:p>
+    <w:p>
+      <w:pPr>
+        <w:pStyle w:val="Paragrafoelenco"/>
+        <w:numPr>
+          <w:ilvl w:val="0"/>
+          <w:numId w:val="2"/>
+        </w:numPr>
+      </w:pPr>
+      <w:r>
+        <w:t>Verifica la sicurezza di una password</w:t>
+      </w:r>
+    </w:p>
+    <w:p>
+      <w:pPr>
+        <w:pStyle w:val="Paragrafoelenco"/>
+        <w:numPr>
+          <w:ilvl w:val="1"/>
+          <w:numId w:val="2"/>
+        </w:numPr>
+      </w:pPr>
+      <w:r>
+        <w:t>Caratteri alfanumerici maiuscoli e minuscoli</w:t>
+      </w:r>
+    </w:p>
+    <w:p>
+      <w:pPr>
+        <w:pStyle w:val="Paragrafoelenco"/>
+        <w:numPr>
+          <w:ilvl w:val="1"/>
+          <w:numId w:val="2"/>
+        </w:numPr>
+      </w:pPr>
+      <w:r>
+        <w:t>Lunghezza accettabile (tra 8 e 16)</w:t>
+      </w:r>
+    </w:p>
+    <w:p>
+      <w:pPr>
+        <w:pStyle w:val="Paragrafoelenco"/>
+        <w:numPr>
+          <w:ilvl w:val="1"/>
+          <w:numId w:val="2"/>
+        </w:numPr>
+      </w:pPr>
+      <w:r>
+        <w:t>Verifica se tutte le condizioni sono valide</w:t>
+      </w:r>
+    </w:p>
+    <w:p>
+      <w:r>
+        <w:br w:type="page"/>
+      </w:r>
+    </w:p>
+    <w:p>
+      <w:r>
+        <w:lastRenderedPageBreak/>
+        <w:drawing>
+          <wp:anchor distT="0" distB="0" distL="114300" distR="114300" simplePos="0" relativeHeight="251659264" behindDoc="0" locked="0" layoutInCell="1" allowOverlap="1" wp14:anchorId="65983551" wp14:editId="3B746D5F">
+            <wp:simplePos x="0" y="0"/>
+            <wp:positionH relativeFrom="column">
+              <wp:posOffset>702098</wp:posOffset>
+            </wp:positionH>
+            <wp:positionV relativeFrom="paragraph">
+              <wp:posOffset>423</wp:posOffset>
+            </wp:positionV>
+            <wp:extent cx="4406265" cy="2771775"/>
+            <wp:effectExtent l="0" t="0" r="0" b="9525"/>
+            <wp:wrapSquare wrapText="bothSides"/>
+            <wp:docPr id="1364834783" name="Immagine 1" descr="Immagine che contiene testo, schermata, Carattere, documento&#10;&#10;Descrizione generata automaticamente"/>
+            <wp:cNvGraphicFramePr>
+              <a:graphicFrameLocks xmlns:a="http://schemas.openxmlformats.org/drawingml/2006/main" noChangeAspect="1"/>
+            </wp:cNvGraphicFramePr>
+            <a:graphic xmlns:a="http://schemas.openxmlformats.org/drawingml/2006/main">
+              <a:graphicData uri="http://schemas.openxmlformats.org/drawingml/2006/picture">
+                <pic:pic xmlns:pic="http://schemas.openxmlformats.org/drawingml/2006/picture">
+                  <pic:nvPicPr>
+                    <pic:cNvPr id="1364834783" name="Immagine 1" descr="Immagine che contiene testo, schermata, Carattere, documento&#10;&#10;Descrizione generata automaticamente"/>
+                    <pic:cNvPicPr/>
+                  </pic:nvPicPr>
+                  <pic:blipFill>
+                    <a:blip r:embed="rId5"/>
+                    <a:stretch>
+                      <a:fillRect/>
+                    </a:stretch>
+                  </pic:blipFill>
+                  <pic:spPr>
+                    <a:xfrm>
+                      <a:off x="0" y="0"/>
+                      <a:ext cx="4406265" cy="2771775"/>
+                    </a:xfrm>
+                    <a:prstGeom prst="rect">
+                      <a:avLst/>
+                    </a:prstGeom>
+                  </pic:spPr>
+                </pic:pic>
+              </a:graphicData>
+            </a:graphic>
+            <wp14:sizeRelH relativeFrom="margin">
+              <wp14:pctWidth>0</wp14:pctWidth>
+            </wp14:sizeRelH>
+            <wp14:sizeRelV relativeFrom="margin">
+              <wp14:pctHeight>0</wp14:pctHeight>
+            </wp14:sizeRelV>
+          </wp:anchor>
+        </w:drawing>
       </w:r>
     </w:p>
     <w:sectPr>
@@ -289,8 +478,123 @@
       </w:rPr>
     </w:lvl>
   </w:abstractNum>
+  <w:abstractNum w:abstractNumId="1" w15:restartNumberingAfterBreak="0">
+    <w:nsid w:val="583E1018"/>
+    <w:multiLevelType w:val="hybridMultilevel"/>
+    <w:tmpl w:val="8E1C5A98"/>
+    <w:lvl w:ilvl="0" w:tplc="BC0A686C">
+      <w:numFmt w:val="bullet"/>
+      <w:lvlText w:val="-"/>
+      <w:lvlJc w:val="left"/>
+      <w:pPr>
+        <w:ind w:left="720" w:hanging="360"/>
+      </w:pPr>
+      <w:rPr>
+        <w:rFonts w:ascii="Aptos" w:eastAsiaTheme="minorHAnsi" w:hAnsi="Aptos" w:cstheme="minorBidi" w:hint="default"/>
+      </w:rPr>
+    </w:lvl>
+    <w:lvl w:ilvl="1" w:tplc="04100003">
+      <w:start w:val="1"/>
+      <w:numFmt w:val="bullet"/>
+      <w:lvlText w:val="o"/>
+      <w:lvlJc w:val="left"/>
+      <w:pPr>
+        <w:ind w:left="1440" w:hanging="360"/>
+      </w:pPr>
+      <w:rPr>
+        <w:rFonts w:ascii="Courier New" w:hAnsi="Courier New" w:cs="Courier New" w:hint="default"/>
+      </w:rPr>
+    </w:lvl>
+    <w:lvl w:ilvl="2" w:tplc="04100005" w:tentative="1">
+      <w:start w:val="1"/>
+      <w:numFmt w:val="bullet"/>
+      <w:lvlText w:val=""/>
+      <w:lvlJc w:val="left"/>
+      <w:pPr>
+        <w:ind w:left="2160" w:hanging="360"/>
+      </w:pPr>
+      <w:rPr>
+        <w:rFonts w:ascii="Wingdings" w:hAnsi="Wingdings" w:hint="default"/>
+      </w:rPr>
+    </w:lvl>
+    <w:lvl w:ilvl="3" w:tplc="04100001" w:tentative="1">
+      <w:start w:val="1"/>
+      <w:numFmt w:val="bullet"/>
+      <w:lvlText w:val=""/>
+      <w:lvlJc w:val="left"/>
+      <w:pPr>
+        <w:ind w:left="2880" w:hanging="360"/>
+      </w:pPr>
+      <w:rPr>
+        <w:rFonts w:ascii="Symbol" w:hAnsi="Symbol" w:hint="default"/>
+      </w:rPr>
+    </w:lvl>
+    <w:lvl w:ilvl="4" w:tplc="04100003" w:tentative="1">
+      <w:start w:val="1"/>
+      <w:numFmt w:val="bullet"/>
+      <w:lvlText w:val="o"/>
+      <w:lvlJc w:val="left"/>
+      <w:pPr>
+        <w:ind w:left="3600" w:hanging="360"/>
+      </w:pPr>
+      <w:rPr>
+        <w:rFonts w:ascii="Courier New" w:hAnsi="Courier New" w:cs="Courier New" w:hint="default"/>
+      </w:rPr>
+    </w:lvl>
+    <w:lvl w:ilvl="5" w:tplc="04100005" w:tentative="1">
+      <w:start w:val="1"/>
+      <w:numFmt w:val="bullet"/>
+      <w:lvlText w:val=""/>
+      <w:lvlJc w:val="left"/>
+      <w:pPr>
+        <w:ind w:left="4320" w:hanging="360"/>
+      </w:pPr>
+      <w:rPr>
+        <w:rFonts w:ascii="Wingdings" w:hAnsi="Wingdings" w:hint="default"/>
+      </w:rPr>
+    </w:lvl>
+    <w:lvl w:ilvl="6" w:tplc="04100001" w:tentative="1">
+      <w:start w:val="1"/>
+      <w:numFmt w:val="bullet"/>
+      <w:lvlText w:val=""/>
+      <w:lvlJc w:val="left"/>
+      <w:pPr>
+        <w:ind w:left="5040" w:hanging="360"/>
+      </w:pPr>
+      <w:rPr>
+        <w:rFonts w:ascii="Symbol" w:hAnsi="Symbol" w:hint="default"/>
+      </w:rPr>
+    </w:lvl>
+    <w:lvl w:ilvl="7" w:tplc="04100003" w:tentative="1">
+      <w:start w:val="1"/>
+      <w:numFmt w:val="bullet"/>
+      <w:lvlText w:val="o"/>
+      <w:lvlJc w:val="left"/>
+      <w:pPr>
+        <w:ind w:left="5760" w:hanging="360"/>
+      </w:pPr>
+      <w:rPr>
+        <w:rFonts w:ascii="Courier New" w:hAnsi="Courier New" w:cs="Courier New" w:hint="default"/>
+      </w:rPr>
+    </w:lvl>
+    <w:lvl w:ilvl="8" w:tplc="04100005" w:tentative="1">
+      <w:start w:val="1"/>
+      <w:numFmt w:val="bullet"/>
+      <w:lvlText w:val=""/>
+      <w:lvlJc w:val="left"/>
+      <w:pPr>
+        <w:ind w:left="6480" w:hanging="360"/>
+      </w:pPr>
+      <w:rPr>
+        <w:rFonts w:ascii="Wingdings" w:hAnsi="Wingdings" w:hint="default"/>
+      </w:rPr>
+    </w:lvl>
+  </w:abstractNum>
   <w:num w:numId="1" w16cid:durableId="258221488">
     <w:abstractNumId w:val="0"/>
+  </w:num>
+  <w:num w:numId="2" w16cid:durableId="101078734">
+    <w:abstractNumId w:val="1"/>
   </w:num>
 </w:numbering>
 </file>
@@ -898,6 +1202,7 @@
   <w:style w:type="character" w:default="1" w:styleId="Carpredefinitoparagrafo">
     <w:name w:val="Default Paragraph Font"/>
     <w:uiPriority w:val="1"/>
+    <w:semiHidden/>
     <w:unhideWhenUsed/>
   </w:style>
   <w:style w:type="table" w:default="1" w:styleId="Tabellanormale">
@@ -1209,6 +1514,16 @@
       <w:smallCaps/>
       <w:color w:val="0F4761" w:themeColor="accent1" w:themeShade="BF"/>
       <w:spacing w:val="5"/>
+    </w:rPr>
+  </w:style>
+  <w:style w:type="character" w:styleId="Testosegnaposto">
+    <w:name w:val="Placeholder Text"/>
+    <w:basedOn w:val="Carpredefinitoparagrafo"/>
+    <w:uiPriority w:val="99"/>
+    <w:semiHidden/>
+    <w:rsid w:val="005A00E0"/>
+    <w:rPr>
+      <w:color w:val="666666"/>
     </w:rPr>
   </w:style>
 </w:styles>

</xml_diff>

<commit_message>
Reorganized files and added stuff
</commit_message>
<xml_diff>
--- a/Freelance/Informatica/Gabriele/05-03/Consegna esercizi.docx
+++ b/Freelance/Informatica/Gabriele/05-03/Consegna esercizi.docx
@@ -217,22 +217,35 @@
           <w:ilvl w:val="0"/>
           <w:numId w:val="2"/>
         </w:numPr>
-      </w:pPr>
-      <w:r>
+        <w:rPr>
+          <w:highlight w:val="yellow"/>
+        </w:rPr>
+      </w:pPr>
+      <w:r>
+        <w:rPr>
+          <w:highlight w:val="yellow"/>
+        </w:rPr>
         <w:t>Verifica la sicurezza di una password</w:t>
       </w:r>
       <w:r>
+        <w:rPr>
+          <w:highlight w:val="yellow"/>
+        </w:rPr>
         <w:t xml:space="preserve"> per </w:t>
       </w:r>
       <m:oMath>
         <m:r>
           <w:rPr>
             <w:rFonts w:ascii="Cambria Math" w:hAnsi="Cambria Math"/>
+            <w:highlight w:val="yellow"/>
           </w:rPr>
           <m:t>n</m:t>
         </m:r>
       </m:oMath>
       <w:r>
+        <w:rPr>
+          <w:highlight w:val="yellow"/>
+        </w:rPr>
         <w:t xml:space="preserve"> utenti inseriti in input</w:t>
       </w:r>
     </w:p>
@@ -243,8 +256,14 @@
           <w:ilvl w:val="1"/>
           <w:numId w:val="2"/>
         </w:numPr>
-      </w:pPr>
-      <w:r>
+        <w:rPr>
+          <w:highlight w:val="yellow"/>
+        </w:rPr>
+      </w:pPr>
+      <w:r>
+        <w:rPr>
+          <w:highlight w:val="yellow"/>
+        </w:rPr>
         <w:t>Caratteri alfanumerici maiuscoli e minuscoli</w:t>
       </w:r>
     </w:p>
@@ -255,11 +274,20 @@
           <w:ilvl w:val="1"/>
           <w:numId w:val="2"/>
         </w:numPr>
-      </w:pPr>
-      <w:r>
+        <w:rPr>
+          <w:highlight w:val="yellow"/>
+        </w:rPr>
+      </w:pPr>
+      <w:r>
+        <w:rPr>
+          <w:highlight w:val="yellow"/>
+        </w:rPr>
         <w:t>Lunghezza accettabile (tra 8 e 16</w:t>
       </w:r>
       <w:r>
+        <w:rPr>
+          <w:highlight w:val="yellow"/>
+        </w:rPr>
         <w:t xml:space="preserve">)  </w:t>
       </w:r>
     </w:p>
@@ -270,8 +298,14 @@
           <w:ilvl w:val="1"/>
           <w:numId w:val="2"/>
         </w:numPr>
-      </w:pPr>
-      <w:r>
+        <w:rPr>
+          <w:highlight w:val="yellow"/>
+        </w:rPr>
+      </w:pPr>
+      <w:r>
+        <w:rPr>
+          <w:highlight w:val="yellow"/>
+        </w:rPr>
         <w:t>Verifica se tutte le condizioni sono valide</w:t>
       </w:r>
     </w:p>
@@ -282,8 +316,14 @@
           <w:ilvl w:val="0"/>
           <w:numId w:val="2"/>
         </w:numPr>
-      </w:pPr>
-      <w:r>
+        <w:rPr>
+          <w:highlight w:val="yellow"/>
+        </w:rPr>
+      </w:pPr>
+      <w:r>
+        <w:rPr>
+          <w:highlight w:val="yellow"/>
+        </w:rPr>
         <w:t>Se l’utente inserisce 0, esce dal ciclo</w:t>
       </w:r>
     </w:p>

</xml_diff>